<commit_message>
Fixed a time-warping bug
Continue working on the manual
</commit_message>
<xml_diff>
--- a/doc/AudapterManual.docx
+++ b/doc/AudapterManual.docx
@@ -7,16 +7,76 @@
         <w:pStyle w:val="NormalWeb"/>
         <w:spacing w:after="0"/>
         <w:jc w:val="center"/>
-      </w:pPr>
-      <w:r>
         <w:rPr>
           <w:b/>
           <w:bCs/>
           <w:sz w:val="32"/>
           <w:szCs w:val="32"/>
         </w:rPr>
+      </w:pPr>
+      <w:r>
+        <w:rPr>
+          <w:b/>
+          <w:bCs/>
+          <w:sz w:val="32"/>
+          <w:szCs w:val="32"/>
+        </w:rPr>
         <w:t>A Manual of Audapter</w:t>
       </w:r>
+    </w:p>
+    <w:p>
+      <w:pPr>
+        <w:pStyle w:val="NormalWeb"/>
+        <w:spacing w:after="0"/>
+        <w:jc w:val="center"/>
+        <w:rPr>
+          <w:b/>
+          <w:bCs/>
+          <w:sz w:val="32"/>
+          <w:szCs w:val="32"/>
+        </w:rPr>
+      </w:pPr>
+    </w:p>
+    <w:p>
+      <w:pPr>
+        <w:pStyle w:val="NormalWeb"/>
+        <w:spacing w:after="0"/>
+        <w:jc w:val="center"/>
+        <w:rPr>
+          <w:b/>
+          <w:bCs/>
+          <w:sz w:val="21"/>
+          <w:szCs w:val="32"/>
+        </w:rPr>
+      </w:pPr>
+      <w:r>
+        <w:rPr>
+          <w:b/>
+          <w:bCs/>
+          <w:sz w:val="21"/>
+          <w:szCs w:val="32"/>
+        </w:rPr>
+        <w:t>V</w:t>
+      </w:r>
+      <w:r>
+        <w:rPr>
+          <w:b/>
+          <w:bCs/>
+          <w:sz w:val="21"/>
+          <w:szCs w:val="32"/>
+        </w:rPr>
+        <w:t>ersion 2.1</w:t>
+      </w:r>
+    </w:p>
+    <w:p>
+      <w:pPr>
+        <w:pStyle w:val="NormalWeb"/>
+        <w:spacing w:after="0"/>
+        <w:jc w:val="center"/>
+        <w:rPr>
+          <w:sz w:val="18"/>
+        </w:rPr>
+      </w:pPr>
     </w:p>
     <w:p>
       <w:pPr>
@@ -147,9 +207,21 @@
     </w:p>
     <w:p>
       <w:pPr>
+        <w:rPr>
+          <w:rFonts w:ascii="Times New Roman" w:eastAsia="Times New Roman" w:hAnsi="Times New Roman" w:cs="Times New Roman"/>
+          <w:szCs w:val="24"/>
+        </w:rPr>
+      </w:pPr>
+      <w:r>
+        <w:br w:type="page"/>
+      </w:r>
+    </w:p>
+    <w:p>
+      <w:pPr>
         <w:pStyle w:val="HeadingLevel1"/>
       </w:pPr>
       <w:r>
+        <w:lastRenderedPageBreak/>
         <w:t>1. Overview: What is Audapter</w:t>
       </w:r>
       <w:r>
@@ -279,11 +351,7 @@
         <w:pStyle w:val="MainText"/>
       </w:pPr>
       <w:r>
-        <w:t xml:space="preserve">Audapter was developed at the Speech Communication Group, Research Laboratory of Electronics (RLE), Massachusetts Institute of Technology (MIT) as well as the Speech Laboratory of Boston University. Marc Boucek (Ref) and Satrajit Ghosh </w:t>
-      </w:r>
-      <w:r>
-        <w:lastRenderedPageBreak/>
-        <w:t>originated the MEX C++ project. This code was partly based on algorithms written on DSP platforms by Virgilio Villacorta and Kevin J. Riley in earlier AFP experiments. Since 2007, Shanqing Cai, the author of this document, made extensive modifications to Audapter and added many new functions. Cai is currently the primary maintainer of this software package.</w:t>
+        <w:t>Audapter was developed at the Speech Communication Group, Research Laboratory of Electronics (RLE), Massachusetts Institute of Technology (MIT) as well as the Speech Laboratory of Boston University. Marc Boucek (Ref) and Satrajit Ghosh originated the MEX C++ project. This code was partly based on algorithms written on DSP platforms by Virgilio Villacorta and Kevin J. Riley in earlier AFP experiments. Since 2007, Shanqing Cai, the author of this document, made extensive modifications to Audapter and added many new functions. Cai is currently the primary maintainer of this software package.</w:t>
       </w:r>
     </w:p>
     <w:p>
@@ -330,6 +398,7 @@
           <w:sz w:val="18"/>
           <w:szCs w:val="18"/>
         </w:rPr>
+        <w:lastRenderedPageBreak/>
         <w:t>Cai S</w:t>
       </w:r>
       <w:r>
@@ -677,7 +746,6 @@
         <w:pStyle w:val="MainText"/>
       </w:pPr>
       <w:r>
-        <w:lastRenderedPageBreak/>
         <w:t xml:space="preserve">The Audapter package comes with a set of demo scripts that show you the basic capacity of the software as well as serve as examples for programming your own Audapter applications. </w:t>
       </w:r>
     </w:p>
@@ -686,16 +754,43 @@
         <w:pStyle w:val="MainText"/>
       </w:pPr>
       <w:r>
-        <w:t>Details on how to obtain, compile and set up Audapter can be found in Section</w:t>
+        <w:t>Details on how to obtain</w:t>
+      </w:r>
+      <w:r>
+        <w:t xml:space="preserve"> the code can be found in Appendix </w:t>
       </w:r>
       <w:r>
         <w:rPr>
           <w:color w:val="FF0000"/>
         </w:rPr>
-        <w:t xml:space="preserve"> X.X</w:t>
-      </w:r>
-      <w:r>
-        <w:t xml:space="preserve">. To set up the environment properly, you need to add path to Shanqing Cai's MATLAB toolkit, by entering in MATLAB a command such as the following: </w:t>
+        <w:t>1</w:t>
+      </w:r>
+      <w:r>
+        <w:t xml:space="preserve">. Instructions on how to </w:t>
+      </w:r>
+      <w:r>
+        <w:t>building</w:t>
+      </w:r>
+      <w:r>
+        <w:t xml:space="preserve"> the MEX program of Audapter </w:t>
+      </w:r>
+      <w:r>
+        <w:t xml:space="preserve">in Microsoft Visual C++ </w:t>
+      </w:r>
+      <w:r>
+        <w:t xml:space="preserve">can be found in Appendix </w:t>
+      </w:r>
+      <w:r>
+        <w:rPr>
+          <w:color w:val="FF0000"/>
+        </w:rPr>
+        <w:t>2</w:t>
+      </w:r>
+      <w:r>
+        <w:t>.</w:t>
+      </w:r>
+      <w:r>
+        <w:t xml:space="preserve"> To set up the environment properly, you need to add path to Shanqing Cai's MATLAB toolkit, by entering in MATLAB a command such as the following: </w:t>
       </w:r>
     </w:p>
     <w:p>
@@ -738,7 +833,24 @@
         <w:pStyle w:val="CommandExample"/>
       </w:pPr>
       <w:r>
+        <w:lastRenderedPageBreak/>
         <w:t>cds('ape');</w:t>
+      </w:r>
+    </w:p>
+    <w:p>
+      <w:pPr>
+        <w:pStyle w:val="MainText"/>
+      </w:pPr>
+      <w:r>
+        <w:t>You can check that the path to the Audapter MEX program has been set up correctly by entering command:</w:t>
+      </w:r>
+    </w:p>
+    <w:p>
+      <w:pPr>
+        <w:pStyle w:val="CommandExample"/>
+      </w:pPr>
+      <w:r>
+        <w:t>which Audapter;</w:t>
       </w:r>
     </w:p>
     <w:p>
@@ -1239,6 +1351,24 @@
         </w:rPr>
         <w:t>audapterDemo_triphthong('--play')</w:t>
       </w:r>
+      <w:r>
+        <w:rPr>
+          <w:b w:val="0"/>
+        </w:rPr>
+        <w:t xml:space="preserve">. It shows the time-varying F1 perturbation during the Standard Chinese </w:t>
+      </w:r>
+      <w:r>
+        <w:rPr>
+          <w:b w:val="0"/>
+        </w:rPr>
+        <w:t xml:space="preserve">triphthong </w:t>
+      </w:r>
+      <w:r>
+        <w:rPr>
+          <w:b w:val="0"/>
+        </w:rPr>
+        <w:t>[iau].</w:t>
+      </w:r>
     </w:p>
     <w:p>
       <w:pPr>
@@ -1408,6 +1538,58 @@
     </w:p>
     <w:p>
       <w:pPr>
+        <w:pStyle w:val="CommandExample"/>
+      </w:pPr>
+      <w:r>
+        <w:t>audapterDemo_online('persistentFormantShift'</w:t>
+      </w:r>
+      <w:r>
+        <w:t>, gender</w:t>
+      </w:r>
+      <w:r>
+        <w:t>)</w:t>
+      </w:r>
+      <w:r>
+        <w:t>;</w:t>
+      </w:r>
+    </w:p>
+    <w:p>
+      <w:pPr>
+        <w:pStyle w:val="MainTextNoIdent"/>
+      </w:pPr>
+      <w:r>
+        <w:t>wherein gender is the gender of the user (</w:t>
+      </w:r>
+      <w:r>
+        <w:t>'</w:t>
+      </w:r>
+      <w:r>
+        <w:t>male</w:t>
+      </w:r>
+      <w:r>
+        <w:t>'</w:t>
+      </w:r>
+      <w:r>
+        <w:t xml:space="preserve">, or </w:t>
+      </w:r>
+      <w:r>
+        <w:t>'</w:t>
+      </w:r>
+      <w:r>
+        <w:t>female</w:t>
+      </w:r>
+      <w:r>
+        <w:t>'</w:t>
+      </w:r>
+      <w:r>
+        <w:t>)</w:t>
+      </w:r>
+      <w:r>
+        <w:t>.</w:t>
+      </w:r>
+    </w:p>
+    <w:p>
+      <w:pPr>
         <w:pStyle w:val="MainText"/>
       </w:pPr>
       <w:r>
@@ -1430,119 +1612,347 @@
     </w:p>
     <w:p>
       <w:pPr>
+        <w:pStyle w:val="CommandExample"/>
+      </w:pPr>
+      <w:r>
+        <w:t>audapterDemo_online('persistent</w:t>
+      </w:r>
+      <w:r>
+        <w:t>Pitch</w:t>
+      </w:r>
+      <w:r>
+        <w:t>Shift')</w:t>
+      </w:r>
+      <w:r>
+        <w:t>;</w:t>
+      </w:r>
+    </w:p>
+    <w:p>
+      <w:pPr>
+        <w:pStyle w:val="MainTextNoIdent"/>
+      </w:pPr>
+    </w:p>
+    <w:p>
+      <w:pPr>
+        <w:pStyle w:val="MainTextNoIdent"/>
+      </w:pPr>
+    </w:p>
+    <w:p>
+      <w:pPr>
+        <w:pStyle w:val="HeadingLevel3"/>
+      </w:pPr>
+      <w:r>
+        <w:t xml:space="preserve">2.2.3. </w:t>
+      </w:r>
+      <w:r>
+        <w:t>Online Demo 3</w:t>
+      </w:r>
+      <w:r>
+        <w:t xml:space="preserve">. </w:t>
+      </w:r>
+      <w:r>
+        <w:t>Two fixed-delay, fixed-duration short</w:t>
+      </w:r>
+      <w:r>
+        <w:t xml:space="preserve"> pitch shift</w:t>
+      </w:r>
+      <w:r>
+        <w:t>s</w:t>
+      </w:r>
+      <w:r>
+        <w:t xml:space="preserve"> in one utterance</w:t>
+      </w:r>
+    </w:p>
+    <w:p>
+      <w:pPr>
         <w:pStyle w:val="MainText"/>
       </w:pPr>
+      <w:r>
+        <w:t>Demo command line:</w:t>
+      </w:r>
+    </w:p>
+    <w:p>
+      <w:pPr>
+        <w:pStyle w:val="CommandExample"/>
+      </w:pPr>
+      <w:r>
+        <w:t>audapterDemo_on</w:t>
+      </w:r>
+      <w:r>
+        <w:t>line(</w:t>
+      </w:r>
+      <w:r>
+        <w:t>'twoShortPitchShifts'</w:t>
+      </w:r>
+      <w:r>
+        <w:t>)</w:t>
+      </w:r>
+      <w:r>
+        <w:t>;</w:t>
+      </w:r>
+    </w:p>
+    <w:p>
+      <w:pPr>
+        <w:pStyle w:val="MainText"/>
+      </w:pPr>
+      <w:r>
+        <w:lastRenderedPageBreak/>
+        <w:t xml:space="preserve">This demo includes two short pitch shifts </w:t>
+      </w:r>
+      <w:r>
+        <w:t xml:space="preserve">following voicing onset, each of which lasts 200 ms. The second shift begins 300 ms after the end of the first shift. This timing control is achieved through the OST file in ../example_data/two_blips.ost. Studying this ost file and the associated PCF file (../example_data/two_pitch_shifts.pcf) can give you a basic idea of how to use the OST and PCF capacities to perform fixed-duration, fixed-delay perturbations. </w:t>
+      </w:r>
+      <w:r>
+        <w:t>The effect of this demo time warping will be the most salient if you can utter fast-changing sounds with abrupt onsets, such as “puh puh puh…”</w:t>
+      </w:r>
+    </w:p>
+    <w:p>
+      <w:pPr>
+        <w:pStyle w:val="CommandExample"/>
+      </w:pPr>
     </w:p>
     <w:p>
       <w:pPr>
         <w:pStyle w:val="HeadingLevel3"/>
       </w:pPr>
       <w:r>
-        <w:t xml:space="preserve">2.2.3. </w:t>
-      </w:r>
-      <w:r>
-        <w:t>Online Demo 3</w:t>
+        <w:t xml:space="preserve">2.2.4. </w:t>
+      </w:r>
+      <w:r>
+        <w:t xml:space="preserve">Online Demo 4. </w:t>
+      </w:r>
+      <w:r>
+        <w:t>Focal</w:t>
+      </w:r>
+      <w:r>
+        <w:t xml:space="preserve"> formant shift</w:t>
+      </w:r>
+    </w:p>
+    <w:p>
+      <w:pPr>
+        <w:pStyle w:val="MainText"/>
+      </w:pPr>
+    </w:p>
+    <w:p>
+      <w:pPr>
+        <w:pStyle w:val="HeadingLevel3"/>
+      </w:pPr>
+      <w:r>
+        <w:t xml:space="preserve">2.2.5. </w:t>
+      </w:r>
+      <w:r>
+        <w:t>Online Demo 5. Time warping</w:t>
+      </w:r>
+    </w:p>
+    <w:p>
+      <w:pPr>
+        <w:pStyle w:val="MainText"/>
+      </w:pPr>
+      <w:r>
+        <w:t>C</w:t>
+      </w:r>
+      <w:r>
+        <w:t>ommand line:</w:t>
+      </w:r>
+    </w:p>
+    <w:p>
+      <w:pPr>
+        <w:pStyle w:val="CommandExample"/>
+      </w:pPr>
+      <w:r>
+        <w:t>audapterDemo_on</w:t>
+      </w:r>
+      <w:r>
+        <w:t>line('timeWarp'</w:t>
+      </w:r>
+      <w:r>
+        <w:t>)</w:t>
+      </w:r>
+      <w:r>
+        <w:t>;</w:t>
+      </w:r>
+    </w:p>
+    <w:p>
+      <w:pPr>
+        <w:pStyle w:val="MainText"/>
+      </w:pPr>
+      <w:r>
+        <w:t xml:space="preserve">In </w:t>
+      </w:r>
+      <w:r>
+        <w:t xml:space="preserve">this demo, Audapter waits for the onset of voicing, as detected by the </w:t>
+      </w:r>
+      <w:r>
+        <w:t>INTENSITY_RISE_HOLD</w:t>
+      </w:r>
+      <w:r>
+        <w:t xml:space="preserve"> mode of OST and a hard-coded intensity threshold of 0.02. Then it waits for another 100 ms before initiating a time warping event. This time warping event is specified in the pcf file ../example_data/time_warp_demo.pcf.</w:t>
+      </w:r>
+    </w:p>
+    <w:p>
+      <w:pPr>
+        <w:pStyle w:val="MainText"/>
+      </w:pPr>
+    </w:p>
+    <w:p>
+      <w:pPr>
+        <w:pStyle w:val="HeadingLevel3"/>
+      </w:pPr>
+      <w:r>
+        <w:t xml:space="preserve">2.2.6. </w:t>
+      </w:r>
+      <w:r>
+        <w:t>Online Demo 6. Globally delayed auditory feedback</w:t>
+      </w:r>
+    </w:p>
+    <w:p>
+      <w:pPr>
+        <w:pStyle w:val="MainText"/>
+      </w:pPr>
+    </w:p>
+    <w:p>
+      <w:pPr>
+        <w:pStyle w:val="HeadingLevel3"/>
+      </w:pPr>
+      <w:r>
+        <w:t>2.2.7. Online Demo 7</w:t>
+      </w:r>
+      <w:r>
+        <w:t>. Continuous sine wave generation</w:t>
+      </w:r>
+    </w:p>
+    <w:p>
+      <w:pPr>
+        <w:pStyle w:val="MainText"/>
+      </w:pPr>
+      <w:r>
+        <w:t xml:space="preserve">To run this demo, enter command: </w:t>
+      </w:r>
+    </w:p>
+    <w:p>
+      <w:pPr>
+        <w:pStyle w:val="CommandExample"/>
+      </w:pPr>
+      <w:r>
+        <w:t>audapterDemo_online('playTone')</w:t>
+      </w:r>
+      <w:r>
+        <w:t>;</w:t>
+      </w:r>
+    </w:p>
+    <w:p>
+      <w:pPr>
+        <w:pStyle w:val="MainText"/>
+      </w:pPr>
+      <w:r>
+        <w:t xml:space="preserve">You will hear four notes (A, B, C#, A) played in a sequence. Even though this function may seem very similar </w:t>
+      </w:r>
+      <w:r>
+        <w:t xml:space="preserve">to the tone sequence generation function (Sect. </w:t>
+      </w:r>
+      <w:r>
+        <w:rPr>
+          <w:color w:val="FF0000"/>
+        </w:rPr>
+        <w:t>2.2.9</w:t>
+      </w:r>
+      <w:r>
+        <w:t xml:space="preserve">), there is an important difference. Notice that the last tone will play continuously and keep going, until the user hits Enter to trigger the Audapter(‘stop’) command. The tone sequence generator is not capable of producing continuous tones. Another difference is in the initial phases of the individual tones. You may be able to hear the discontinuities (clicks) in the sound produced by this example. This is because the tones produced under the “playTone” mode of Audapter do not have on/off ramps. The tone sequence generator, however, is capable of imposing ramps on the tones. </w:t>
+      </w:r>
+    </w:p>
+    <w:p>
+      <w:pPr>
+        <w:pStyle w:val="MainText"/>
+      </w:pPr>
+    </w:p>
+    <w:p>
+      <w:pPr>
+        <w:pStyle w:val="HeadingLevel3"/>
+      </w:pPr>
+      <w:r>
+        <w:lastRenderedPageBreak/>
+        <w:t>2.2.8. Online Demo 8</w:t>
+      </w:r>
+      <w:r>
+        <w:t>. Waveform playback</w:t>
+      </w:r>
+    </w:p>
+    <w:p>
+      <w:pPr>
+        <w:pStyle w:val="MainText"/>
+      </w:pPr>
+      <w:r>
+        <w:t>This demo can be brought up by the command:</w:t>
+      </w:r>
+    </w:p>
+    <w:p>
+      <w:pPr>
+        <w:pStyle w:val="CommandExample"/>
+      </w:pPr>
+      <w:r>
+        <w:t>audapterDemo_online('playTone')</w:t>
+      </w:r>
+      <w:r>
+        <w:t>;</w:t>
+      </w:r>
+    </w:p>
+    <w:p>
+      <w:pPr>
+        <w:pStyle w:val="MainText"/>
+      </w:pPr>
+      <w:r>
+        <w:t xml:space="preserve">You will hear </w:t>
+      </w:r>
+      <w:r>
+        <w:t>an utterance being played from the output channel of the audio interface</w:t>
       </w:r>
       <w:r>
         <w:t xml:space="preserve">. </w:t>
       </w:r>
       <w:r>
-        <w:t>Two fixed-delay, fixed-duration short</w:t>
-      </w:r>
-      <w:r>
-        <w:t xml:space="preserve"> pitch shift</w:t>
-      </w:r>
-      <w:r>
-        <w:t>s</w:t>
-      </w:r>
-      <w:r>
-        <w:t xml:space="preserve"> in one utterance</w:t>
-      </w:r>
-    </w:p>
-    <w:p>
-      <w:pPr>
-        <w:pStyle w:val="MainText"/>
-      </w:pPr>
-    </w:p>
-    <w:p>
-      <w:pPr>
-        <w:pStyle w:val="HeadingLevel3"/>
-      </w:pPr>
-      <w:r>
-        <w:t xml:space="preserve">2.2.4. </w:t>
-      </w:r>
-      <w:r>
-        <w:t xml:space="preserve">Online Demo 4. </w:t>
-      </w:r>
-      <w:r>
-        <w:t>Focal</w:t>
-      </w:r>
-      <w:r>
-        <w:t xml:space="preserve"> formant shift</w:t>
-      </w:r>
-    </w:p>
-    <w:p>
-      <w:pPr>
-        <w:pStyle w:val="MainText"/>
-      </w:pPr>
-    </w:p>
-    <w:p>
-      <w:pPr>
-        <w:pStyle w:val="HeadingLevel3"/>
-      </w:pPr>
-      <w:r>
-        <w:t xml:space="preserve">2.2.5. </w:t>
-      </w:r>
-      <w:r>
-        <w:t>Online Demo 5. Time warping</w:t>
-      </w:r>
-    </w:p>
-    <w:p>
-      <w:pPr>
-        <w:pStyle w:val="MainText"/>
-      </w:pPr>
-    </w:p>
-    <w:p>
-      <w:pPr>
-        <w:pStyle w:val="HeadingLevel3"/>
-      </w:pPr>
-      <w:r>
-        <w:t xml:space="preserve">2.2.6. </w:t>
-      </w:r>
-      <w:r>
-        <w:t>Online Demo 6. Globally delayed auditory feedback</w:t>
-      </w:r>
-    </w:p>
-    <w:p>
-      <w:pPr>
-        <w:pStyle w:val="MainText"/>
-      </w:pPr>
-    </w:p>
-    <w:p>
-      <w:pPr>
-        <w:pStyle w:val="HeadingLevel3"/>
-      </w:pPr>
-      <w:r>
-        <w:t>2.2.7. Online Demo 7</w:t>
-      </w:r>
-      <w:r>
-        <w:t>. Continuous sine wave generation</w:t>
-      </w:r>
-    </w:p>
-    <w:p>
-      <w:pPr>
-        <w:pStyle w:val="MainText"/>
-      </w:pPr>
-    </w:p>
-    <w:p>
-      <w:pPr>
-        <w:pStyle w:val="HeadingLevel3"/>
-      </w:pPr>
-      <w:r>
-        <w:t>2.2.8. Online Demo 8</w:t>
-      </w:r>
-      <w:r>
-        <w:t>. Waveform playback</w:t>
+        <w:t xml:space="preserve">This option is based on the </w:t>
+      </w:r>
+      <w:r>
+        <w:t>“playWave” mode of Audapter. The waveform for playback is supplied to Audapter with the following syntax (see the script):</w:t>
+      </w:r>
+    </w:p>
+    <w:p>
+      <w:pPr>
+        <w:pStyle w:val="CommandExample"/>
+      </w:pPr>
+      <w:r>
+        <w:t>Audapter('setParam', 'datapb', sigInRS);</w:t>
+      </w:r>
+    </w:p>
+    <w:p>
+      <w:pPr>
+        <w:pStyle w:val="MainTextNoIdent"/>
+      </w:pPr>
+      <w:r>
+        <w:t xml:space="preserve">sigInRS must have the same sampling frequency as the audio interface’s hardware sampling frequency before downsampling. In addition, it’s length must not exceed the maximum playback sample count </w:t>
+      </w:r>
+      <w:r>
+        <w:t>maxPBSize</w:t>
+      </w:r>
+      <w:r>
+        <w:t xml:space="preserve">, which can be obtained through the command: </w:t>
+      </w:r>
+    </w:p>
+    <w:p>
+      <w:pPr>
+        <w:pStyle w:val="CommandExample"/>
+      </w:pPr>
+      <w:r>
+        <w:t>maxPBSize = Audapter(</w:t>
+      </w:r>
+      <w:r>
+        <w:rPr>
+          <w:color w:val="A020F0"/>
+        </w:rPr>
+        <w:t>'getMaxPBLen'</w:t>
+      </w:r>
+      <w:r>
+        <w:t>);</w:t>
       </w:r>
     </w:p>
     <w:p>
@@ -1668,6 +2078,7 @@
         <w:pStyle w:val="MainTextNoIdent"/>
       </w:pPr>
       <w:r>
+        <w:lastRenderedPageBreak/>
         <w:t>To stop a trial, do:</w:t>
       </w:r>
     </w:p>
@@ -1729,7 +2140,6 @@
         </w:numPr>
       </w:pPr>
       <w:r>
-        <w:lastRenderedPageBreak/>
         <w:t xml:space="preserve">sampling rate (parameter “srate”), </w:t>
       </w:r>
     </w:p>
@@ -1904,6 +2314,7 @@
         <w:pStyle w:val="MainText"/>
       </w:pPr>
       <w:r>
+        <w:lastRenderedPageBreak/>
         <w:t>The option “getData” of Audapter allows the user to extract audio and associated data from the last trial. This applies to either real-time trials triggered by options “start” and “stop” and offline trials triggered by option “runFrame”</w:t>
       </w:r>
       <w:r>
@@ -1950,259 +2361,330 @@
         <w:t xml:space="preserve">derived from the audio input, </w:t>
       </w:r>
       <w:r>
-        <w:t xml:space="preserve">such as calculated formant </w:t>
-      </w:r>
+        <w:t xml:space="preserve">such as calculated formant frequencies, LP coefficients, short-time RMS intensity values, OST status numbers, etc. </w:t>
+      </w:r>
+      <w:r>
+        <w:t xml:space="preserve">Each of the M columns is a different type of derived data. </w:t>
+      </w:r>
+      <w:r>
+        <w:t>The matrix is not annotated and is not meant to be used directly by the user. Instead, there is a MATLAB script that wraps around the “getData” option of Audapter and generates much more readable data. It can be called in the following way (see the demo script: test_audapter.m, for an example):</w:t>
+      </w:r>
+    </w:p>
+    <w:p>
+      <w:pPr>
+        <w:pStyle w:val="CommandExample"/>
+      </w:pPr>
+      <w:r>
+        <w:t>data</w:t>
+      </w:r>
+      <w:r>
+        <w:t xml:space="preserve"> = AudapterIO(</w:t>
+      </w:r>
+      <w:r>
+        <w:rPr>
+          <w:color w:val="A020F0"/>
+        </w:rPr>
+        <w:t>'getData'</w:t>
+      </w:r>
+      <w:r>
+        <w:t>);</w:t>
+      </w:r>
+    </w:p>
+    <w:p>
+      <w:pPr>
+        <w:pStyle w:val="MainTextNoIdent"/>
+      </w:pPr>
+      <w:r>
+        <w:t xml:space="preserve">The output data includes both the input / output signals and the derived data. </w:t>
+      </w:r>
+      <w:r>
+        <w:t xml:space="preserve">Section XX contains a detailed description of all the fields of </w:t>
+      </w:r>
+      <w:r>
+        <w:t>the output “data”.</w:t>
+      </w:r>
+    </w:p>
+    <w:p>
+      <w:pPr>
+        <w:pStyle w:val="MainText"/>
+      </w:pPr>
+      <w:r>
+        <w:t xml:space="preserve">The “reset” option in Audapter allows the user to reset the status of the temporary data fields in Audapter, so as to prepare for the next incoming trial. It can be called as: </w:t>
+      </w:r>
+    </w:p>
+    <w:p>
+      <w:pPr>
+        <w:pStyle w:val="CommandExample"/>
+      </w:pPr>
+      <w:r>
+        <w:t>Audapter</w:t>
+      </w:r>
+      <w:r>
+        <w:t>(</w:t>
+      </w:r>
+      <w:r>
+        <w:rPr>
+          <w:color w:val="A020F0"/>
+        </w:rPr>
+        <w:t>'reset'</w:t>
+      </w:r>
+      <w:r>
+        <w:t>);</w:t>
+      </w:r>
+    </w:p>
+    <w:p>
+      <w:pPr>
+        <w:pStyle w:val="MainText"/>
+      </w:pPr>
+      <w:r>
+        <w:t xml:space="preserve">which is equivalent to the calling the “reset” option in the AudapterIO wrap-around: </w:t>
+      </w:r>
+    </w:p>
+    <w:p>
+      <w:pPr>
+        <w:pStyle w:val="CommandExample"/>
+      </w:pPr>
+      <w:r>
+        <w:t>AudapterIO(</w:t>
+      </w:r>
+      <w:r>
+        <w:rPr>
+          <w:color w:val="A020F0"/>
+        </w:rPr>
+        <w:t>'reset'</w:t>
+      </w:r>
+      <w:r>
+        <w:t>);</w:t>
+      </w:r>
+    </w:p>
+    <w:p>
+      <w:pPr>
+        <w:pStyle w:val="MainTextNoIdent"/>
+      </w:pPr>
+      <w:r>
+        <w:t>This resetting does not alter the parameter values</w:t>
+      </w:r>
+      <w:r>
+        <w:t>. Instead, it sets memory fields that hold past audio signals, past formant values, etc., as well as the status of the OST tracker to zero</w:t>
+      </w:r>
+      <w:r>
+        <w:t xml:space="preserve"> or other proper initial values</w:t>
+      </w:r>
+      <w:r>
+        <w:t>, so that a new trial can start without any influence from the previous trial. This resetting action should be performed prior to the onset of any new utterance in online and offline processing</w:t>
+      </w:r>
+      <w:r>
+        <w:t xml:space="preserve">. The </w:t>
+      </w:r>
+      <w:r>
+        <w:t xml:space="preserve">code in </w:t>
+      </w:r>
+      <w:r>
+        <w:t xml:space="preserve">test_audapter.m demo script shows that. </w:t>
+      </w:r>
+    </w:p>
+    <w:p>
+      <w:pPr>
+        <w:pStyle w:val="MainText"/>
+      </w:pPr>
+      <w:r>
+        <w:t xml:space="preserve">The “ost” and “pcf” options allows the loading of OST and PCF into Audapter, respectively, for specifying the details of online word tracking rules and perturbation </w:t>
+      </w:r>
+      <w:r>
+        <w:t>to be delivered during the utterance. Details on how to use these options can be found in Sections X3 and X4.</w:t>
+      </w:r>
+    </w:p>
+    <w:p>
+      <w:pPr>
+        <w:pStyle w:val="MainText"/>
+      </w:pPr>
+      <w:r>
+        <w:t xml:space="preserve">The options of Audapter listed above are for speech signal processing. There are a number of other options in Audapter that support </w:t>
+      </w:r>
+      <w:r>
+        <w:t>signal generation and playback functions that might be useful during psychophysical experiments, as listed below.</w:t>
+      </w:r>
+    </w:p>
+    <w:p>
+      <w:pPr>
+        <w:pStyle w:val="MainText"/>
+      </w:pPr>
       <w:r>
         <w:lastRenderedPageBreak/>
-        <w:t xml:space="preserve">frequencies, LP coefficients, short-time RMS intensity values, OST status numbers, etc. </w:t>
-      </w:r>
-      <w:r>
-        <w:t xml:space="preserve">Each of the M columns is a different type of derived data. </w:t>
-      </w:r>
-      <w:r>
-        <w:t>The matrix is not annotated and is not meant to be used directly by the user. Instead, there is a MATLAB script that wraps around the “getData” option of Audapter and generates much more readable data. It can be called in the following way (see the demo script: test_audapter.m, for an example):</w:t>
+        <w:t xml:space="preserve">The “playTone” option </w:t>
+      </w:r>
+      <w:r>
+        <w:t xml:space="preserve">lets Audapter generate a continuous sine wave, of which the frequency, amplitude and initial phase cangle can be specified in parameters </w:t>
+      </w:r>
+      <w:r>
+        <w:t>wgFreq</w:t>
+      </w:r>
+      <w:r>
+        <w:t xml:space="preserve">, wgAmp and wgTime, respectively. See demo script </w:t>
+      </w:r>
+      <w:r>
+        <w:rPr>
+          <w:b/>
+        </w:rPr>
+        <w:t>test_audpater_sine_wave.m</w:t>
+      </w:r>
+      <w:r>
+        <w:t xml:space="preserve"> </w:t>
+      </w:r>
+      <w:r>
+        <w:t xml:space="preserve">(Sect. XX) </w:t>
+      </w:r>
+      <w:r>
+        <w:t xml:space="preserve">for </w:t>
+      </w:r>
+      <w:r>
+        <w:t>an example</w:t>
+      </w:r>
+      <w:r>
+        <w:t xml:space="preserve"> on how to use this option. </w:t>
+      </w:r>
+    </w:p>
+    <w:p>
+      <w:pPr>
+        <w:pStyle w:val="MainText"/>
+      </w:pPr>
+      <w:r>
+        <w:t>Apart from generating a continuous sine wave, the user can also load an existing waveform of which the sampling rate equals srate*downFact and it back by using the “playWav</w:t>
+      </w:r>
+      <w:r>
+        <w:t>e</w:t>
+      </w:r>
+      <w:r>
+        <w:t xml:space="preserve">” option. See demo script </w:t>
+      </w:r>
+      <w:r>
+        <w:rPr>
+          <w:b/>
+        </w:rPr>
+        <w:t>test_audapter_play_wav.m</w:t>
+      </w:r>
+      <w:r>
+        <w:t xml:space="preserve"> (Sect. XX) for</w:t>
+      </w:r>
+      <w:r>
+        <w:t xml:space="preserve"> </w:t>
+      </w:r>
+      <w:r>
+        <w:t>an example on how to use the playWav</w:t>
+      </w:r>
+      <w:r>
+        <w:t>e</w:t>
+      </w:r>
+      <w:r>
+        <w:t xml:space="preserve"> option. </w:t>
+      </w:r>
+    </w:p>
+    <w:p>
+      <w:pPr>
+        <w:pStyle w:val="MainText"/>
+      </w:pPr>
+      <w:r>
+        <w:t xml:space="preserve">In addition, </w:t>
+      </w:r>
+      <w:r>
+        <w:t>Audapter can also generate a sequence of short tone blips of adjustable durations, frequencies, amplitudes, onset/offset ramps and inter-tone intervals, through the “</w:t>
+      </w:r>
+      <w:r>
+        <w:t>playToneSeq</w:t>
+      </w:r>
+      <w:r>
+        <w:t>” option.</w:t>
+      </w:r>
+      <w:r>
+        <w:t xml:space="preserve"> Audapter can also write the waveform of the generatd tone sequence to a .wav file through the “writeToneSeq” option.</w:t>
+      </w:r>
+      <w:r>
+        <w:t xml:space="preserve"> </w:t>
+      </w:r>
+      <w:r>
+        <w:t xml:space="preserve">See demo script </w:t>
+      </w:r>
+      <w:r>
+        <w:rPr>
+          <w:b/>
+        </w:rPr>
+        <w:t>test_audapter_tone_seq.m</w:t>
+      </w:r>
+      <w:r>
+        <w:t xml:space="preserve"> (Sect. </w:t>
+      </w:r>
+      <w:r>
+        <w:rPr>
+          <w:color w:val="FF0000"/>
+        </w:rPr>
+        <w:t>XX</w:t>
+      </w:r>
+      <w:r>
+        <w:t xml:space="preserve">) for further details and examples of using these options. </w:t>
+      </w:r>
+    </w:p>
+    <w:p>
+      <w:pPr>
+        <w:pStyle w:val="MainText"/>
+      </w:pPr>
+      <w:r>
+        <w:t xml:space="preserve">The last, but the not least important, command-line option of Audapter covered is the “deviceName” option. It is used to select an audio interface to use. It should be especially useful when you have multiple ASIO-compatible sound cards attached to your computer. When Audapter starts a real-time operation, such as “start”, “playTone” or “playWave”, it searches for the </w:t>
+      </w:r>
+      <w:r>
+        <w:t xml:space="preserve">sound card with name matching the value of the pre-set deviceName. If it fails to find such a device, it will report error and </w:t>
+      </w:r>
+      <w:r>
+        <w:t>stop. This option can be called with the following syntax example.</w:t>
       </w:r>
     </w:p>
     <w:p>
       <w:pPr>
         <w:pStyle w:val="CommandExample"/>
-      </w:pPr>
-      <w:r>
-        <w:t>data</w:t>
-      </w:r>
-      <w:r>
-        <w:t xml:space="preserve"> = AudapterIO(</w:t>
-      </w:r>
-      <w:r>
-        <w:rPr>
-          <w:color w:val="A020F0"/>
-        </w:rPr>
-        <w:t>'getData'</w:t>
-      </w:r>
-      <w:r>
+        <w:rPr>
+          <w:color w:val="000000"/>
+        </w:rPr>
+      </w:pPr>
+      <w:r>
+        <w:rPr>
+          <w:color w:val="000000"/>
+        </w:rPr>
+        <w:t>Audapter(</w:t>
+      </w:r>
+      <w:r>
+        <w:t>'deviceName'</w:t>
+      </w:r>
+      <w:r>
+        <w:rPr>
+          <w:color w:val="000000"/>
+        </w:rPr>
+        <w:t xml:space="preserve">, </w:t>
+      </w:r>
+      <w:r>
+        <w:t>'MOTU MicroBook'</w:t>
+      </w:r>
+      <w:r>
+        <w:rPr>
+          <w:color w:val="000000"/>
+        </w:rPr>
         <w:t>);</w:t>
       </w:r>
     </w:p>
     <w:p>
       <w:pPr>
         <w:pStyle w:val="MainTextNoIdent"/>
-      </w:pPr>
-      <w:r>
-        <w:t xml:space="preserve">The output data includes both the input / output signals and the derived data. </w:t>
-      </w:r>
-      <w:r>
-        <w:t xml:space="preserve">Section XX contains a detailed description of all the fields of </w:t>
-      </w:r>
-      <w:r>
-        <w:t>the output “data”.</w:t>
+        <w:rPr>
+          <w:sz w:val="24"/>
+          <w:szCs w:val="24"/>
+        </w:rPr>
+      </w:pPr>
+      <w:r>
+        <w:t xml:space="preserve">“MOTU MicroBook” is the default value of deviceName. If you use a different sound card, you’ll have to set it properly yourself. </w:t>
       </w:r>
     </w:p>
     <w:p>
       <w:pPr>
         <w:pStyle w:val="MainText"/>
       </w:pPr>
-      <w:r>
-        <w:t xml:space="preserve">The “reset” option in Audapter allows the user to reset the status of the temporary data fields in Audapter, so as to prepare for the next incoming trial. It can be called as: </w:t>
-      </w:r>
-    </w:p>
-    <w:p>
-      <w:pPr>
-        <w:pStyle w:val="CommandExample"/>
-      </w:pPr>
-      <w:r>
-        <w:t>Audapter</w:t>
-      </w:r>
-      <w:r>
-        <w:t>(</w:t>
-      </w:r>
-      <w:r>
-        <w:rPr>
-          <w:color w:val="A020F0"/>
-        </w:rPr>
-        <w:t>'reset'</w:t>
-      </w:r>
-      <w:r>
-        <w:t>);</w:t>
-      </w:r>
-    </w:p>
-    <w:p>
-      <w:pPr>
-        <w:pStyle w:val="MainText"/>
-      </w:pPr>
-      <w:r>
-        <w:t xml:space="preserve">which is equivalent to the calling the “reset” option in the AudapterIO wrap-around: </w:t>
-      </w:r>
-    </w:p>
-    <w:p>
-      <w:pPr>
-        <w:pStyle w:val="CommandExample"/>
-      </w:pPr>
-      <w:r>
-        <w:t>AudapterIO(</w:t>
-      </w:r>
-      <w:r>
-        <w:rPr>
-          <w:color w:val="A020F0"/>
-        </w:rPr>
-        <w:t>'reset'</w:t>
-      </w:r>
-      <w:r>
-        <w:t>);</w:t>
-      </w:r>
-    </w:p>
-    <w:p>
-      <w:pPr>
-        <w:pStyle w:val="MainTextNoIdent"/>
-      </w:pPr>
-      <w:r>
-        <w:t>This resetting does not alter the parameter values</w:t>
-      </w:r>
-      <w:r>
-        <w:t>. Instead, it sets memory fields that hold past audio signals, past formant values, etc., as well as the status of the OST tracker to zero</w:t>
-      </w:r>
-      <w:r>
-        <w:t xml:space="preserve"> or other proper initial values</w:t>
-      </w:r>
-      <w:r>
-        <w:t>, so that a new trial can start without any influence from the previous trial. This resetting action should be performed prior to the onset of any new utterance in online and offline processing</w:t>
-      </w:r>
-      <w:r>
-        <w:t xml:space="preserve">. The </w:t>
-      </w:r>
-      <w:r>
-        <w:t xml:space="preserve">code in </w:t>
-      </w:r>
-      <w:r>
-        <w:t xml:space="preserve">test_audapter.m demo script shows that. </w:t>
-      </w:r>
-    </w:p>
-    <w:p>
-      <w:pPr>
-        <w:pStyle w:val="MainText"/>
-      </w:pPr>
-      <w:r>
-        <w:t xml:space="preserve">The “ost” and “pcf” options allows the loading of OST and PCF into Audapter, respectively, for specifying the details of online word tracking rules and perturbation </w:t>
-      </w:r>
-      <w:r>
-        <w:t>to be delivered during the utterance. Details on how to use these options can be found in Sections X3 and X4.</w:t>
-      </w:r>
-    </w:p>
-    <w:p>
-      <w:pPr>
-        <w:pStyle w:val="MainText"/>
-      </w:pPr>
-      <w:r>
-        <w:t xml:space="preserve">The options of Audapter listed above are for speech signal processing. There are a number of other options in Audapter that support </w:t>
-      </w:r>
-      <w:r>
-        <w:t>signal generation and playback functions that might be useful during psychophysical experiments, as listed below.</w:t>
-      </w:r>
-    </w:p>
-    <w:p>
-      <w:pPr>
-        <w:pStyle w:val="MainText"/>
-      </w:pPr>
-      <w:r>
-        <w:t xml:space="preserve">The “playTone” option </w:t>
-      </w:r>
-      <w:r>
-        <w:t xml:space="preserve">lets Audapter generate a continuous sine wave, of which the frequency, amplitude and initial phase cangle can be specified in parameters </w:t>
-      </w:r>
-      <w:r>
-        <w:t>wgFreq</w:t>
-      </w:r>
-      <w:r>
-        <w:t xml:space="preserve">, wgAmp and wgTime, respectively. See demo script </w:t>
-      </w:r>
-      <w:r>
-        <w:rPr>
-          <w:b/>
-        </w:rPr>
-        <w:t>test_audpater_sine_wave.m</w:t>
-      </w:r>
-      <w:r>
-        <w:t xml:space="preserve"> </w:t>
-      </w:r>
-      <w:r>
-        <w:t xml:space="preserve">(Sect. XX) </w:t>
-      </w:r>
-      <w:r>
-        <w:t xml:space="preserve">for </w:t>
-      </w:r>
-      <w:r>
-        <w:t>an example</w:t>
-      </w:r>
-      <w:r>
-        <w:t xml:space="preserve"> on how to use this option. </w:t>
-      </w:r>
-    </w:p>
-    <w:p>
-      <w:pPr>
-        <w:pStyle w:val="MainText"/>
-      </w:pPr>
-      <w:r>
-        <w:t xml:space="preserve">Apart from generating a continuous sine wave, the user can also load an existing waveform of which the sampling rate equals srate*downFact and it back by using the “playWav” option. See demo script </w:t>
-      </w:r>
-      <w:r>
-        <w:rPr>
-          <w:b/>
-        </w:rPr>
-        <w:t>test_audapter_play_wav.m</w:t>
-      </w:r>
-      <w:r>
-        <w:t xml:space="preserve"> (Sect. XX) for</w:t>
-      </w:r>
-      <w:r>
-        <w:t xml:space="preserve"> </w:t>
-      </w:r>
-      <w:r>
-        <w:t xml:space="preserve">an example on how to use the playWav option. </w:t>
-      </w:r>
-    </w:p>
-    <w:p>
-      <w:pPr>
-        <w:pStyle w:val="MainText"/>
-      </w:pPr>
-      <w:r>
-        <w:lastRenderedPageBreak/>
-        <w:t xml:space="preserve">In addition, </w:t>
-      </w:r>
-      <w:r>
-        <w:t>Audapter can also generate a sequence of short tone blips of adjustable durations, frequencies, amplitudes, onset/offset ramps and inter-tone intervals, through the “</w:t>
-      </w:r>
-      <w:r>
-        <w:t>playToneSeq</w:t>
-      </w:r>
-      <w:r>
-        <w:t>” option.</w:t>
-      </w:r>
-      <w:r>
-        <w:t xml:space="preserve"> Audapter can also write the waveform of the generatd tone sequence to a .wav file through the “writeToneSeq” option.</w:t>
-      </w:r>
-      <w:r>
-        <w:t xml:space="preserve"> </w:t>
-      </w:r>
-      <w:r>
-        <w:t xml:space="preserve">See demo script </w:t>
-      </w:r>
-      <w:r>
-        <w:rPr>
-          <w:b/>
-        </w:rPr>
-        <w:t>test_audapter_tone_seq.m</w:t>
-      </w:r>
-      <w:r>
-        <w:t xml:space="preserve"> (Sect. </w:t>
-      </w:r>
-      <w:r>
-        <w:rPr>
-          <w:color w:val="FF0000"/>
-        </w:rPr>
-        <w:t>XX</w:t>
-      </w:r>
-      <w:r>
-        <w:t xml:space="preserve">) for further details and examples of using these options. </w:t>
-      </w:r>
     </w:p>
     <w:p>
       <w:pPr>
@@ -2661,6 +3143,7 @@
                 <w:sz w:val="20"/>
                 <w:szCs w:val="20"/>
               </w:rPr>
+              <w:lastRenderedPageBreak/>
               <w:t>frameL</w:t>
             </w:r>
             <w:r>
@@ -3252,7 +3735,6 @@
                 <w:sz w:val="20"/>
                 <w:szCs w:val="20"/>
               </w:rPr>
-              <w:lastRenderedPageBreak/>
               <w:t>stereoMode</w:t>
             </w:r>
           </w:p>
@@ -3888,7 +4370,16 @@
                 <w:sz w:val="20"/>
                 <w:szCs w:val="20"/>
               </w:rPr>
-              <w:t xml:space="preserve">Together with rmsThr, this parameter is involved in </w:t>
+              <w:t xml:space="preserve">Together </w:t>
+            </w:r>
+            <w:r>
+              <w:rPr>
+                <w:rFonts w:ascii="Times New Roman" w:hAnsi="Times New Roman"/>
+                <w:sz w:val="20"/>
+                <w:szCs w:val="20"/>
+              </w:rPr>
+              <w:lastRenderedPageBreak/>
+              <w:t xml:space="preserve">with rmsThr, this parameter is involved in </w:t>
             </w:r>
             <w:r>
               <w:rPr>
@@ -3976,6 +4467,7 @@
                 <w:sz w:val="20"/>
                 <w:szCs w:val="20"/>
               </w:rPr>
+              <w:lastRenderedPageBreak/>
               <w:t>1.3</w:t>
             </w:r>
           </w:p>
@@ -4003,6 +4495,7 @@
                 <w:sz w:val="20"/>
                 <w:szCs w:val="20"/>
               </w:rPr>
+              <w:lastRenderedPageBreak/>
               <w:t>rms</w:t>
             </w:r>
             <w:r>
@@ -4590,16 +5083,7 @@
                 <w:sz w:val="20"/>
                 <w:szCs w:val="20"/>
               </w:rPr>
-              <w:t xml:space="preserve">. To disable smoothing of formant frequencies, use avgLen = </w:t>
-            </w:r>
-            <w:r>
-              <w:rPr>
-                <w:rFonts w:ascii="Times New Roman" w:hAnsi="Times New Roman"/>
-                <w:sz w:val="20"/>
-                <w:szCs w:val="20"/>
-              </w:rPr>
-              <w:lastRenderedPageBreak/>
-              <w:t>1.</w:t>
+              <w:t>. To disable smoothing of formant frequencies, use avgLen = 1.</w:t>
             </w:r>
           </w:p>
         </w:tc>
@@ -4622,17 +5106,7 @@
                 <w:sz w:val="20"/>
                 <w:szCs w:val="20"/>
               </w:rPr>
-              <w:lastRenderedPageBreak/>
-              <w:t xml:space="preserve">10. Ideally, the smoothing window width should be approximately equal to the </w:t>
-            </w:r>
-            <w:r>
-              <w:rPr>
-                <w:rFonts w:ascii="Times New Roman" w:hAnsi="Times New Roman"/>
-                <w:sz w:val="20"/>
-                <w:szCs w:val="20"/>
-              </w:rPr>
-              <w:lastRenderedPageBreak/>
-              <w:t>pitch cycle.</w:t>
+              <w:t>10. Ideally, the smoothing window width should be approximately equal to the pitch cycle.</w:t>
             </w:r>
           </w:p>
         </w:tc>
@@ -4659,7 +5133,6 @@
                 <w:sz w:val="20"/>
                 <w:szCs w:val="20"/>
               </w:rPr>
-              <w:lastRenderedPageBreak/>
               <w:t>cepsWinW</w:t>
             </w:r>
             <w:r>
@@ -5878,6 +6351,7 @@
                 <w:sz w:val="20"/>
                 <w:szCs w:val="20"/>
               </w:rPr>
+              <w:lastRenderedPageBreak/>
               <w:t>pertAmp</w:t>
             </w:r>
           </w:p>
@@ -6666,15 +7140,23 @@
                 <w:sz w:val="20"/>
                 <w:szCs w:val="20"/>
               </w:rPr>
-              <w:t>1×2304</w:t>
-            </w:r>
-            <w:r>
-              <w:rPr>
-                <w:rFonts w:ascii="Times New Roman" w:hAnsi="Times New Roman"/>
-                <w:sz w:val="20"/>
-                <w:szCs w:val="20"/>
-              </w:rPr>
-              <w:t>00 array</w:t>
+              <w:t>1×</w:t>
+            </w:r>
+            <w:r>
+              <w:rPr>
+                <w:rFonts w:ascii="Times New Roman" w:hAnsi="Times New Roman"/>
+                <w:sz w:val="20"/>
+                <w:szCs w:val="20"/>
+              </w:rPr>
+              <w:t>L</w:t>
+            </w:r>
+            <w:r>
+              <w:rPr>
+                <w:rFonts w:ascii="Times New Roman" w:hAnsi="Times New Roman"/>
+                <w:sz w:val="20"/>
+                <w:szCs w:val="20"/>
+              </w:rPr>
+              <w:t xml:space="preserve"> array</w:t>
             </w:r>
           </w:p>
         </w:tc>
@@ -6755,6 +7237,38 @@
               </w:rPr>
               <w:t xml:space="preserve"> seconds of sound. </w:t>
             </w:r>
+            <w:r>
+              <w:rPr>
+                <w:rFonts w:ascii="Times New Roman" w:hAnsi="Times New Roman"/>
+                <w:sz w:val="20"/>
+                <w:szCs w:val="20"/>
+              </w:rPr>
+              <w:t xml:space="preserve">L </w:t>
+            </w:r>
+            <w:r>
+              <w:rPr>
+                <w:rFonts w:ascii="Times New Roman" w:hAnsi="Times New Roman"/>
+                <w:sz w:val="20"/>
+                <w:szCs w:val="20"/>
+              </w:rPr>
+              <w:t>must less than or equal to the</w:t>
+            </w:r>
+            <w:r>
+              <w:rPr>
+                <w:rFonts w:ascii="Times New Roman" w:hAnsi="Times New Roman"/>
+                <w:sz w:val="20"/>
+                <w:szCs w:val="20"/>
+              </w:rPr>
+              <w:t xml:space="preserve"> maximum allowable playback length in # of samples, which can be obtained from Audapter by using syntax: </w:t>
+            </w:r>
+            <w:r>
+              <w:rPr>
+                <w:rFonts w:ascii="Courier New" w:hAnsi="Courier New" w:cs="Courier New"/>
+                <w:sz w:val="20"/>
+                <w:szCs w:val="20"/>
+              </w:rPr>
+              <w:t>Audapter('getMaxPBLen')</w:t>
+            </w:r>
           </w:p>
         </w:tc>
         <w:tc>
@@ -6776,15 +7290,31 @@
                 <w:sz w:val="20"/>
                 <w:szCs w:val="20"/>
               </w:rPr>
-              <w:t>zeros(1,2304</w:t>
-            </w:r>
-            <w:r>
-              <w:rPr>
-                <w:rFonts w:ascii="Times New Roman" w:hAnsi="Times New Roman"/>
-                <w:sz w:val="20"/>
-                <w:szCs w:val="20"/>
-              </w:rPr>
-              <w:t>00)</w:t>
+              <w:t>zeros(1,</w:t>
+            </w:r>
+            <w:r>
+              <w:rPr>
+                <w:rFonts w:ascii="Times New Roman" w:hAnsi="Times New Roman"/>
+                <w:sz w:val="20"/>
+                <w:szCs w:val="20"/>
+              </w:rPr>
+              <w:t xml:space="preserve"> </w:t>
+            </w:r>
+            <w:r>
+              <w:rPr>
+                <w:rFonts w:ascii="Times New Roman" w:hAnsi="Times New Roman"/>
+                <w:sz w:val="20"/>
+                <w:szCs w:val="20"/>
+              </w:rPr>
+              <w:t>Audapter('getMaxPBLen')</w:t>
+            </w:r>
+            <w:r>
+              <w:rPr>
+                <w:rFonts w:ascii="Times New Roman" w:hAnsi="Times New Roman"/>
+                <w:sz w:val="20"/>
+                <w:szCs w:val="20"/>
+              </w:rPr>
+              <w:t>)</w:t>
             </w:r>
           </w:p>
         </w:tc>
@@ -6792,96 +7322,18 @@
       <w:tr>
         <w:tc>
           <w:tcPr>
-            <w:tcW w:w="1578" w:type="dxa"/>
-          </w:tcPr>
-          <w:p>
-            <w:pPr>
-              <w:spacing w:after="40" w:line="240" w:lineRule="auto"/>
-              <w:rPr>
-                <w:rFonts w:ascii="Times New Roman" w:hAnsi="Times New Roman"/>
-                <w:i/>
-                <w:sz w:val="20"/>
-                <w:szCs w:val="20"/>
-              </w:rPr>
-            </w:pPr>
-            <w:r>
-              <w:rPr>
-                <w:rFonts w:ascii="Times New Roman" w:hAnsi="Times New Roman"/>
-                <w:i/>
-                <w:sz w:val="20"/>
-                <w:szCs w:val="20"/>
-              </w:rPr>
-              <w:t>triallen</w:t>
-            </w:r>
-          </w:p>
-        </w:tc>
-        <w:tc>
-          <w:tcPr>
-            <w:tcW w:w="1218" w:type="dxa"/>
-          </w:tcPr>
-          <w:p>
-            <w:pPr>
-              <w:spacing w:after="40" w:line="240" w:lineRule="auto"/>
-              <w:rPr>
-                <w:rFonts w:ascii="Times New Roman" w:hAnsi="Times New Roman"/>
-                <w:sz w:val="20"/>
-                <w:szCs w:val="20"/>
-              </w:rPr>
-            </w:pPr>
-            <w:r>
-              <w:rPr>
-                <w:rFonts w:ascii="Times New Roman" w:hAnsi="Times New Roman"/>
-                <w:sz w:val="20"/>
-                <w:szCs w:val="20"/>
-              </w:rPr>
-              <w:t>double</w:t>
-            </w:r>
-          </w:p>
-        </w:tc>
-        <w:tc>
-          <w:tcPr>
-            <w:tcW w:w="4242" w:type="dxa"/>
-          </w:tcPr>
-          <w:p>
-            <w:pPr>
-              <w:spacing w:after="40" w:line="240" w:lineRule="auto"/>
-              <w:rPr>
-                <w:rFonts w:ascii="Times New Roman" w:hAnsi="Times New Roman"/>
-                <w:sz w:val="20"/>
-                <w:szCs w:val="20"/>
-              </w:rPr>
-            </w:pPr>
-            <w:r>
-              <w:rPr>
-                <w:rFonts w:ascii="Times New Roman" w:hAnsi="Times New Roman"/>
-                <w:sz w:val="20"/>
-                <w:szCs w:val="20"/>
-              </w:rPr>
-              <w:t xml:space="preserve">Length of the trial in sec. “triallen” seconds past the onset of the trial, the playback gain is set to zero. </w:t>
-            </w:r>
-          </w:p>
-        </w:tc>
-        <w:tc>
-          <w:tcPr>
-            <w:tcW w:w="2538" w:type="dxa"/>
-          </w:tcPr>
-          <w:p>
-            <w:pPr>
-              <w:spacing w:after="40" w:line="240" w:lineRule="auto"/>
-              <w:rPr>
-                <w:rFonts w:ascii="Times New Roman" w:hAnsi="Times New Roman"/>
-                <w:sz w:val="20"/>
-                <w:szCs w:val="20"/>
-              </w:rPr>
-            </w:pPr>
-            <w:r>
-              <w:rPr>
-                <w:rFonts w:ascii="Times New Roman" w:hAnsi="Times New Roman"/>
-                <w:sz w:val="20"/>
-                <w:szCs w:val="20"/>
-              </w:rPr>
-              <w:t>2.5</w:t>
-            </w:r>
+            <w:tcW w:w="9576" w:type="dxa"/>
+            <w:gridSpan w:val="4"/>
+          </w:tcPr>
+          <w:p>
+            <w:pPr>
+              <w:spacing w:after="40" w:line="240" w:lineRule="auto"/>
+              <w:rPr>
+                <w:rFonts w:ascii="Times New Roman" w:hAnsi="Times New Roman"/>
+                <w:sz w:val="20"/>
+                <w:szCs w:val="20"/>
+              </w:rPr>
+            </w:pPr>
           </w:p>
         </w:tc>
       </w:tr>
@@ -6907,7 +7359,7 @@
                 <w:sz w:val="20"/>
                 <w:szCs w:val="20"/>
               </w:rPr>
-              <w:t>ramplen</w:t>
+              <w:t>triallen</w:t>
             </w:r>
           </w:p>
         </w:tc>
@@ -6953,7 +7405,7 @@
                 <w:sz w:val="20"/>
                 <w:szCs w:val="20"/>
               </w:rPr>
-              <w:t xml:space="preserve">Length of the onset and offset linear ramps in sec. </w:t>
+              <w:t xml:space="preserve">Length of the trial in sec. “triallen” seconds past the onset of the trial, the playback gain is set to zero. </w:t>
             </w:r>
           </w:p>
         </w:tc>
@@ -6976,7 +7428,7 @@
                 <w:sz w:val="20"/>
                 <w:szCs w:val="20"/>
               </w:rPr>
-              <w:t>0.05</w:t>
+              <w:t>2.5</w:t>
             </w:r>
           </w:p>
         </w:tc>
@@ -7003,8 +7455,7 @@
                 <w:sz w:val="20"/>
                 <w:szCs w:val="20"/>
               </w:rPr>
-              <w:lastRenderedPageBreak/>
-              <w:t>afact</w:t>
+              <w:t>ramplen</w:t>
             </w:r>
           </w:p>
         </w:tc>
@@ -7050,7 +7501,7 @@
                 <w:sz w:val="20"/>
                 <w:szCs w:val="20"/>
               </w:rPr>
-              <w:t>α factor of the penalty function used in formant tracking. It is the weight on the bandwidth criterion (see Section 1.4).</w:t>
+              <w:t xml:space="preserve">Length of the onset and offset linear ramps in sec. </w:t>
             </w:r>
           </w:p>
         </w:tc>
@@ -7073,7 +7524,7 @@
                 <w:sz w:val="20"/>
                 <w:szCs w:val="20"/>
               </w:rPr>
-              <w:t>1</w:t>
+              <w:t>0.05</w:t>
             </w:r>
           </w:p>
         </w:tc>
@@ -7100,7 +7551,7 @@
                 <w:sz w:val="20"/>
                 <w:szCs w:val="20"/>
               </w:rPr>
-              <w:t>bfact</w:t>
+              <w:t>afact</w:t>
             </w:r>
           </w:p>
         </w:tc>
@@ -7146,7 +7597,7 @@
                 <w:sz w:val="20"/>
                 <w:szCs w:val="20"/>
               </w:rPr>
-              <w:t xml:space="preserve">β factor of the penalty function used in formant tracking. It is the weight on the a priori knowledge of the formant frequencies (see Section 1.4).. </w:t>
+              <w:t>α factor of the penalty function used in formant tracking. It is the weight on the bandwidth criterion (see Section 1.4).</w:t>
             </w:r>
           </w:p>
         </w:tc>
@@ -7169,7 +7620,7 @@
                 <w:sz w:val="20"/>
                 <w:szCs w:val="20"/>
               </w:rPr>
-              <w:t>0.8</w:t>
+              <w:t>1</w:t>
             </w:r>
           </w:p>
         </w:tc>
@@ -7196,7 +7647,7 @@
                 <w:sz w:val="20"/>
                 <w:szCs w:val="20"/>
               </w:rPr>
-              <w:t>gfact</w:t>
+              <w:t>bfact</w:t>
             </w:r>
           </w:p>
         </w:tc>
@@ -7242,7 +7693,7 @@
                 <w:sz w:val="20"/>
                 <w:szCs w:val="20"/>
               </w:rPr>
-              <w:t xml:space="preserve">γ factor of the penalty function used in formant tracking. It is the weight on the temporal smoothness criterion (see Section 1.4).. </w:t>
+              <w:t xml:space="preserve">β factor of the penalty function used in formant tracking. It is the weight on the a priori knowledge of the formant frequencies (see Section 1.4).. </w:t>
             </w:r>
           </w:p>
         </w:tc>
@@ -7265,7 +7716,7 @@
                 <w:sz w:val="20"/>
                 <w:szCs w:val="20"/>
               </w:rPr>
-              <w:t>1</w:t>
+              <w:t>0.8</w:t>
             </w:r>
           </w:p>
         </w:tc>
@@ -7292,7 +7743,7 @@
                 <w:sz w:val="20"/>
                 <w:szCs w:val="20"/>
               </w:rPr>
-              <w:t>fn1</w:t>
+              <w:t>gfact</w:t>
             </w:r>
           </w:p>
         </w:tc>
@@ -7338,7 +7789,7 @@
                 <w:sz w:val="20"/>
                 <w:szCs w:val="20"/>
               </w:rPr>
-              <w:t>A priori expectation of F1 (Hz)</w:t>
+              <w:t xml:space="preserve">γ factor of the penalty function used in formant tracking. It is the weight on the temporal smoothness criterion (see Section 1.4).. </w:t>
             </w:r>
           </w:p>
         </w:tc>
@@ -7361,7 +7812,7 @@
                 <w:sz w:val="20"/>
                 <w:szCs w:val="20"/>
               </w:rPr>
-              <w:t>591 for male speakers; 675 for female speakers. (Note these values were selected for the Mandarin triphthong /iau/.)</w:t>
+              <w:t>1</w:t>
             </w:r>
           </w:p>
         </w:tc>
@@ -7388,7 +7839,7 @@
                 <w:sz w:val="20"/>
                 <w:szCs w:val="20"/>
               </w:rPr>
-              <w:t>fn2</w:t>
+              <w:t>fn1</w:t>
             </w:r>
           </w:p>
         </w:tc>
@@ -7434,7 +7885,7 @@
                 <w:sz w:val="20"/>
                 <w:szCs w:val="20"/>
               </w:rPr>
-              <w:t>A priori expectation of F2 (Hz)</w:t>
+              <w:t>A priori expectation of F1 (Hz)</w:t>
             </w:r>
           </w:p>
         </w:tc>
@@ -7457,7 +7908,7 @@
                 <w:sz w:val="20"/>
                 <w:szCs w:val="20"/>
               </w:rPr>
-              <w:t>1314 for male speakers; 1392 for female speakers. (Note these values were selected for the Mandarin triphthong /iau/.)</w:t>
+              <w:t>591 for male speakers; 675 for female speakers. (Note these values were selected for the Mandarin triphthong /iau/.)</w:t>
             </w:r>
           </w:p>
         </w:tc>
@@ -7484,7 +7935,7 @@
                 <w:sz w:val="20"/>
                 <w:szCs w:val="20"/>
               </w:rPr>
-              <w:t>bgainadapt</w:t>
+              <w:t>fn2</w:t>
             </w:r>
           </w:p>
         </w:tc>
@@ -7507,7 +7958,7 @@
                 <w:sz w:val="20"/>
                 <w:szCs w:val="20"/>
               </w:rPr>
-              <w:t>Boolean</w:t>
+              <w:t>double</w:t>
             </w:r>
           </w:p>
         </w:tc>
@@ -7530,7 +7981,7 @@
                 <w:sz w:val="20"/>
                 <w:szCs w:val="20"/>
               </w:rPr>
-              <w:t>A flag indicating whether gain adaptation is to be used (See Section 1.6)</w:t>
+              <w:t>A priori expectation of F2 (Hz)</w:t>
             </w:r>
           </w:p>
         </w:tc>
@@ -7553,7 +8004,7 @@
                 <w:sz w:val="20"/>
                 <w:szCs w:val="20"/>
               </w:rPr>
-              <w:t>0</w:t>
+              <w:t>1314 for male speakers; 1392 for female speakers. (Note these values were selected for the Mandarin triphthong /iau/.)</w:t>
             </w:r>
           </w:p>
         </w:tc>
@@ -7580,6 +8031,103 @@
                 <w:sz w:val="20"/>
                 <w:szCs w:val="20"/>
               </w:rPr>
+              <w:t>bgainadapt</w:t>
+            </w:r>
+          </w:p>
+        </w:tc>
+        <w:tc>
+          <w:tcPr>
+            <w:tcW w:w="1218" w:type="dxa"/>
+          </w:tcPr>
+          <w:p>
+            <w:pPr>
+              <w:spacing w:after="40" w:line="240" w:lineRule="auto"/>
+              <w:rPr>
+                <w:rFonts w:ascii="Times New Roman" w:hAnsi="Times New Roman"/>
+                <w:sz w:val="20"/>
+                <w:szCs w:val="20"/>
+              </w:rPr>
+            </w:pPr>
+            <w:r>
+              <w:rPr>
+                <w:rFonts w:ascii="Times New Roman" w:hAnsi="Times New Roman"/>
+                <w:sz w:val="20"/>
+                <w:szCs w:val="20"/>
+              </w:rPr>
+              <w:t>Boolean</w:t>
+            </w:r>
+          </w:p>
+        </w:tc>
+        <w:tc>
+          <w:tcPr>
+            <w:tcW w:w="4242" w:type="dxa"/>
+          </w:tcPr>
+          <w:p>
+            <w:pPr>
+              <w:spacing w:after="40" w:line="240" w:lineRule="auto"/>
+              <w:rPr>
+                <w:rFonts w:ascii="Times New Roman" w:hAnsi="Times New Roman"/>
+                <w:sz w:val="20"/>
+                <w:szCs w:val="20"/>
+              </w:rPr>
+            </w:pPr>
+            <w:r>
+              <w:rPr>
+                <w:rFonts w:ascii="Times New Roman" w:hAnsi="Times New Roman"/>
+                <w:sz w:val="20"/>
+                <w:szCs w:val="20"/>
+              </w:rPr>
+              <w:t>A flag indicating whether gain adaptation is to be used (See Section 1.6)</w:t>
+            </w:r>
+          </w:p>
+        </w:tc>
+        <w:tc>
+          <w:tcPr>
+            <w:tcW w:w="2538" w:type="dxa"/>
+          </w:tcPr>
+          <w:p>
+            <w:pPr>
+              <w:spacing w:after="40" w:line="240" w:lineRule="auto"/>
+              <w:rPr>
+                <w:rFonts w:ascii="Times New Roman" w:hAnsi="Times New Roman"/>
+                <w:sz w:val="20"/>
+                <w:szCs w:val="20"/>
+              </w:rPr>
+            </w:pPr>
+            <w:r>
+              <w:rPr>
+                <w:rFonts w:ascii="Times New Roman" w:hAnsi="Times New Roman"/>
+                <w:sz w:val="20"/>
+                <w:szCs w:val="20"/>
+              </w:rPr>
+              <w:t>0</w:t>
+            </w:r>
+          </w:p>
+        </w:tc>
+      </w:tr>
+      <w:tr>
+        <w:tc>
+          <w:tcPr>
+            <w:tcW w:w="1578" w:type="dxa"/>
+          </w:tcPr>
+          <w:p>
+            <w:pPr>
+              <w:spacing w:after="40" w:line="240" w:lineRule="auto"/>
+              <w:rPr>
+                <w:rFonts w:ascii="Times New Roman" w:hAnsi="Times New Roman"/>
+                <w:i/>
+                <w:sz w:val="20"/>
+                <w:szCs w:val="20"/>
+              </w:rPr>
+            </w:pPr>
+            <w:r>
+              <w:rPr>
+                <w:rFonts w:ascii="Times New Roman" w:hAnsi="Times New Roman"/>
+                <w:i/>
+                <w:sz w:val="20"/>
+                <w:szCs w:val="20"/>
+              </w:rPr>
+              <w:lastRenderedPageBreak/>
               <w:t>bshift</w:t>
             </w:r>
           </w:p>
@@ -8368,7 +8916,7 @@
           <v:shape id="_x0000_i1025" type="#_x0000_t75" style="width:300.25pt;height:213.3pt" o:ole="">
             <v:imagedata r:id="rId14" o:title=""/>
           </v:shape>
-          <o:OLEObject Type="Embed" ProgID="Visio.Drawing.11" ShapeID="_x0000_i1025" DrawAspect="Content" ObjectID="_1450688025" r:id="rId15"/>
+          <o:OLEObject Type="Embed" ProgID="Visio.Drawing.11" ShapeID="_x0000_i1025" DrawAspect="Content" ObjectID="_1450862022" r:id="rId15"/>
         </w:object>
       </w:r>
     </w:p>
@@ -8570,7 +9118,6 @@
         <w:ind w:left="2880" w:firstLine="0"/>
       </w:pPr>
       <w:r>
-        <w:lastRenderedPageBreak/>
         <w:t xml:space="preserve">F1 ≤ </w:t>
       </w:r>
       <w:r>
@@ -8703,6 +9250,7 @@
         <w:pStyle w:val="MainTextNoIdent"/>
       </w:pPr>
       <w:r>
+        <w:lastRenderedPageBreak/>
         <w:t>T</w:t>
       </w:r>
       <w:r>
@@ -9356,11 +9904,7 @@
         <w:t>pertAmp</w:t>
       </w:r>
       <w:r>
-        <w:t xml:space="preserve"> be a 1×257 vector of all </w:t>
-      </w:r>
-      <w:r>
-        <w:lastRenderedPageBreak/>
-        <w:t xml:space="preserve">300’s and let </w:t>
+        <w:t xml:space="preserve"> be a 1×257 vector of all 300’s and let </w:t>
       </w:r>
       <w:r>
         <w:rPr>
@@ -10178,13 +10722,6 @@
                 <w:szCs w:val="20"/>
               </w:rPr>
               <w:br/>
-            </w:r>
-            <w:r>
-              <w:rPr>
-                <w:sz w:val="20"/>
-                <w:szCs w:val="20"/>
-              </w:rPr>
-              <w:lastRenderedPageBreak/>
               <w:t>(2 * rmsThr &gt; rms_s &gt; rmsThr) &amp;&amp; (rms_ratio &gt; rmsRatioThresh)</w:t>
             </w:r>
           </w:p>
@@ -10260,7 +10797,6 @@
                 <w:sz w:val="20"/>
                 <w:szCs w:val="20"/>
               </w:rPr>
-              <w:lastRenderedPageBreak/>
               <w:t>data.rads</w:t>
             </w:r>
           </w:p>
@@ -10344,6 +10880,7 @@
                 <w:sz w:val="20"/>
                 <w:szCs w:val="20"/>
               </w:rPr>
+              <w:lastRenderedPageBreak/>
               <w:t>data.dfmts</w:t>
             </w:r>
           </w:p>
@@ -11029,36 +11566,33 @@
         <w:pStyle w:val="MainText"/>
       </w:pPr>
       <w:r>
-        <w:t xml:space="preserve">For certain psychophysical AFP applications, you may wish to use a multisyllabic speech utterance and impose the perturbation during specific sounds or syllables of the utterance. Online status tracking (OST) is a functionality of Audapter that serves this purpose. You can design a set of heuristic rules based on signal properties such as intensity to detect the onset and offset of various sounds in the utterance. With </w:t>
-      </w:r>
+        <w:t xml:space="preserve">For certain psychophysical AFP applications, you may wish to use a multisyllabic speech utterance and impose the perturbation during specific sounds or syllables of the utterance. Online status tracking (OST) is a functionality of Audapter that serves this purpose. You can design a set of heuristic rules based on signal properties such as intensity to detect the onset and offset of various sounds in the utterance. With OST, Audapter assigns an integer status number to each input frame in real time. In post-processing, these state numbers are stored in data.ost_stat (see </w:t>
+      </w:r>
+      <w:r>
+        <w:rPr>
+          <w:color w:val="FF0000"/>
+        </w:rPr>
+        <w:t>Sect. X.X</w:t>
+      </w:r>
+      <w:r>
+        <w:t xml:space="preserve">). You can map these state numbers to various types of perturbations in by using perturbation configuration (PCF) files, a topic covered in Sect. </w:t>
+      </w:r>
+      <w:r>
+        <w:rPr>
+          <w:color w:val="FF0000"/>
+        </w:rPr>
+        <w:t>X.X</w:t>
+      </w:r>
+      <w:r>
+        <w:t xml:space="preserve">. Therefore OST and PCF work together to enable the online automatic triggering of perturbation events. </w:t>
+      </w:r>
+    </w:p>
+    <w:p>
+      <w:pPr>
+        <w:pStyle w:val="MainText"/>
+      </w:pPr>
       <w:r>
         <w:lastRenderedPageBreak/>
-        <w:t xml:space="preserve">OST, Audapter assigns an integer status number to each input frame in real time. In post-processing, these state numbers are stored in data.ost_stat (see </w:t>
-      </w:r>
-      <w:r>
-        <w:rPr>
-          <w:color w:val="FF0000"/>
-        </w:rPr>
-        <w:t>Sect. X.X</w:t>
-      </w:r>
-      <w:r>
-        <w:t xml:space="preserve">). You can map these state numbers to various types of perturbations in by using perturbation configuration (PCF) files, a topic covered in Sect. </w:t>
-      </w:r>
-      <w:r>
-        <w:rPr>
-          <w:color w:val="FF0000"/>
-        </w:rPr>
-        <w:t>X.X</w:t>
-      </w:r>
-      <w:r>
-        <w:t xml:space="preserve">. Therefore OST and PCF work together to enable the online automatic triggering of perturbation events. </w:t>
-      </w:r>
-    </w:p>
-    <w:p>
-      <w:pPr>
-        <w:pStyle w:val="MainText"/>
-      </w:pPr>
-      <w:r>
         <w:t xml:space="preserve">An OST file is an ASCII text file that configures the set of heuristic rules for tracking the progress of a speech utterance. It can be loaded into Audpater with the 'ost' option: </w:t>
       </w:r>
     </w:p>
@@ -11270,24 +11804,18 @@
         <w:rPr>
           <w:color w:val="000000"/>
         </w:rPr>
-        <w:t xml:space="preserve"> contains descriptions of these </w:t>
-      </w:r>
+        <w:t xml:space="preserve"> contains descriptions of these parameters. Note that some tracking modes are associated with two parameters, while others are associated with one or none. In the cases wherein fewer than two parameters are required, use the first several ones of the third and fourth fields, and leave the rest at NaN or arbitrary values. The fifth field of the line is a pair of curly brackets. This field serves no purpose in the current version of Audapter, but are reserved for potential future uses. </w:t>
+      </w:r>
+    </w:p>
+    <w:p>
+      <w:pPr>
+        <w:pStyle w:val="MainText"/>
+      </w:pPr>
       <w:r>
         <w:rPr>
           <w:color w:val="000000"/>
         </w:rPr>
         <w:lastRenderedPageBreak/>
-        <w:t xml:space="preserve">parameters. Note that some tracking modes are associated with two parameters, while others are associated with one or none. In the cases wherein fewer than two parameters are required, use the first several ones of the third and fourth fields, and leave the rest at NaN or arbitrary values. The fifth field of the line is a pair of curly brackets. This field serves no purpose in the current version of Audapter, but are reserved for potential future uses. </w:t>
-      </w:r>
-    </w:p>
-    <w:p>
-      <w:pPr>
-        <w:pStyle w:val="MainText"/>
-      </w:pPr>
-      <w:r>
-        <w:rPr>
-          <w:color w:val="000000"/>
-        </w:rPr>
         <w:t>Each tracking mode is associated with a fixed increment in status number at the end of the mode. For example, the mode INTENSITY_RISE_HOLD involves an increment of 2 from the beginning to the end of the trac</w:t>
       </w:r>
       <w:r>
@@ -11713,16 +12241,7 @@
                 <w:sz w:val="18"/>
                 <w:szCs w:val="18"/>
               </w:rPr>
-              <w:t xml:space="preserve"> </w:t>
-            </w:r>
-            <w:r>
-              <w:rPr>
-                <w:rFonts w:ascii="Arial" w:eastAsia="Times New Roman" w:hAnsi="Arial" w:cs="Arial"/>
-                <w:sz w:val="18"/>
-                <w:szCs w:val="18"/>
-              </w:rPr>
-              <w:lastRenderedPageBreak/>
-              <w:t>end with this rule.</w:t>
+              <w:t xml:space="preserve"> end with this rule.</w:t>
             </w:r>
           </w:p>
         </w:tc>
@@ -11758,7 +12277,6 @@
                 <w:sz w:val="18"/>
                 <w:szCs w:val="18"/>
               </w:rPr>
-              <w:lastRenderedPageBreak/>
               <w:t>(None)</w:t>
             </w:r>
           </w:p>
@@ -11836,7 +12354,6 @@
                 <w:sz w:val="18"/>
                 <w:szCs w:val="18"/>
               </w:rPr>
-              <w:lastRenderedPageBreak/>
               <w:t>1</w:t>
             </w:r>
           </w:p>
@@ -11937,7 +12454,16 @@
                 <w:sz w:val="16"/>
                 <w:szCs w:val="16"/>
               </w:rPr>
-              <w:t>Example: Wait for a fixed amount of time (e.g., 100 ms) after voicing onset</w:t>
+              <w:t xml:space="preserve">Example: Wait for a fixed amount of time (e.g., 100 ms) after voicing </w:t>
+            </w:r>
+            <w:r>
+              <w:rPr>
+                <w:rFonts w:ascii="Arial" w:eastAsia="Times New Roman" w:hAnsi="Arial" w:cs="Arial"/>
+                <w:sz w:val="16"/>
+                <w:szCs w:val="16"/>
+              </w:rPr>
+              <w:lastRenderedPageBreak/>
+              <w:t>onset</w:t>
             </w:r>
           </w:p>
         </w:tc>
@@ -11973,6 +12499,7 @@
                 <w:sz w:val="18"/>
                 <w:szCs w:val="18"/>
               </w:rPr>
+              <w:lastRenderedPageBreak/>
               <w:t>prm1: duration</w:t>
             </w:r>
           </w:p>
@@ -12050,6 +12577,7 @@
                 <w:sz w:val="18"/>
                 <w:szCs w:val="18"/>
               </w:rPr>
+              <w:lastRenderedPageBreak/>
               <w:t>5</w:t>
             </w:r>
           </w:p>
@@ -13555,7 +14083,6 @@
                 <w:sz w:val="18"/>
                 <w:szCs w:val="18"/>
               </w:rPr>
-              <w:lastRenderedPageBreak/>
               <w:t>prm1: rmsRatioThresh</w:t>
             </w:r>
           </w:p>
@@ -13574,7 +14101,6 @@
                 <w:sz w:val="18"/>
                 <w:szCs w:val="18"/>
               </w:rPr>
-              <w:lastRenderedPageBreak/>
               <w:t>prm2: minDur (s)</w:t>
             </w:r>
           </w:p>
@@ -13611,7 +14137,6 @@
                 <w:sz w:val="18"/>
                 <w:szCs w:val="18"/>
               </w:rPr>
-              <w:lastRenderedPageBreak/>
               <w:t>+2</w:t>
             </w:r>
           </w:p>
@@ -13638,6 +14163,7 @@
         </w:rPr>
       </w:pPr>
       <w:r>
+        <w:lastRenderedPageBreak/>
         <w:t>X</w:t>
       </w:r>
       <w:r>
@@ -13967,7 +14493,6 @@
         <w:pStyle w:val="MainText"/>
       </w:pPr>
       <w:r>
-        <w:lastRenderedPageBreak/>
         <w:t xml:space="preserve">The syntax of Section 1 (time warping) is as follows. You begin by including a line consisting of a single positive integer, specifying the number of time warping events in the utterance. Following this line, the correct number of lines need to be entered, defining details of each time-warping event. There are two possible formatting for each line. In the first format, five numbers are included in the line. These five numbers provide Audapter with the following pieces of information, respectively, </w:t>
       </w:r>
     </w:p>
@@ -14071,6 +14596,7 @@
           <w:sz w:val="24"/>
           <w:szCs w:val="24"/>
         </w:rPr>
+        <w:lastRenderedPageBreak/>
         <w:t>dur1</w:t>
       </w:r>
       <w:r>
@@ -14255,7 +14781,6 @@
         <w:pStyle w:val="MainText"/>
       </w:pPr>
       <w:r>
-        <w:lastRenderedPageBreak/>
         <w:t>The following lines have a fixed format, namely five numbers separated by commas and/or spaces. These five numbers, in order, define the following perturbation settings:</w:t>
       </w:r>
     </w:p>
@@ -14415,6 +14940,7 @@
           <w:sz w:val="24"/>
           <w:szCs w:val="24"/>
         </w:rPr>
+        <w:lastRenderedPageBreak/>
         <w:t>4</w:t>
       </w:r>
       <w:r>
@@ -14677,7 +15203,6 @@
           <w:sz w:val="20"/>
           <w:szCs w:val="18"/>
         </w:rPr>
-        <w:lastRenderedPageBreak/>
         <w:t>Cai S, Ghosh SS, Guenther FH, Perkell JS. (2011). Focal manipulations of formant trajectories reveal a role of auditory feedback in the online control of both within-syllable and between-syllable speech timing. J. Neurosci. 31(45):16483-16490.</w:t>
       </w:r>
     </w:p>
@@ -14766,16 +15291,347 @@
     </w:p>
     <w:p>
       <w:pPr>
+        <w:pStyle w:val="HeadingLevel1"/>
+      </w:pPr>
+      <w:r>
+        <w:t>Appendix 1. Instructions on obtaining and setting up the Audapter package</w:t>
+      </w:r>
+    </w:p>
+    <w:p>
+      <w:pPr>
         <w:pStyle w:val="MainText"/>
-        <w:ind w:left="2160" w:hanging="720"/>
+        <w:ind w:left="0" w:firstLine="0"/>
         <w:rPr>
           <w:sz w:val="20"/>
           <w:szCs w:val="18"/>
         </w:rPr>
       </w:pPr>
     </w:p>
+    <w:p>
+      <w:pPr>
+        <w:pStyle w:val="HeadingLevel1"/>
+      </w:pPr>
+      <w:r>
+        <w:t xml:space="preserve">Appendix 2. Instructions on building </w:t>
+      </w:r>
+      <w:r>
+        <w:t>the core MEX program of Audapter in Microsoft Visual C++</w:t>
+      </w:r>
+    </w:p>
+    <w:p>
+      <w:pPr>
+        <w:pStyle w:val="MainText"/>
+        <w:numPr>
+          <w:ilvl w:val="0"/>
+          <w:numId w:val="13"/>
+        </w:numPr>
+        <w:ind w:left="1800"/>
+        <w:jc w:val="left"/>
+        <w:rPr>
+          <w:sz w:val="21"/>
+        </w:rPr>
+      </w:pPr>
+      <w:r>
+        <w:rPr>
+          <w:color w:val="000000"/>
+          <w:sz w:val="20"/>
+          <w:szCs w:val="20"/>
+        </w:rPr>
+        <w:t>Download the C++ code from [</w:t>
+      </w:r>
+      <w:r>
+        <w:rPr>
+          <w:color w:val="FF0000"/>
+          <w:sz w:val="20"/>
+          <w:szCs w:val="20"/>
+        </w:rPr>
+        <w:t>TODO</w:t>
+      </w:r>
+      <w:r>
+        <w:rPr>
+          <w:color w:val="000000"/>
+          <w:sz w:val="20"/>
+          <w:szCs w:val="20"/>
+        </w:rPr>
+        <w:t>]</w:t>
+      </w:r>
+      <w:r>
+        <w:rPr>
+          <w:color w:val="000000"/>
+          <w:sz w:val="20"/>
+          <w:szCs w:val="20"/>
+        </w:rPr>
+        <w:t xml:space="preserve">. </w:t>
+      </w:r>
+      <w:r>
+        <w:rPr>
+          <w:color w:val="000000"/>
+          <w:sz w:val="20"/>
+          <w:szCs w:val="20"/>
+        </w:rPr>
+        <w:br/>
+      </w:r>
+      <w:r>
+        <w:rPr>
+          <w:color w:val="000000"/>
+          <w:sz w:val="18"/>
+          <w:szCs w:val="20"/>
+        </w:rPr>
+        <w:t>(</w:t>
+      </w:r>
+      <w:r>
+        <w:rPr>
+          <w:color w:val="000000"/>
+          <w:sz w:val="18"/>
+          <w:szCs w:val="20"/>
+        </w:rPr>
+        <w:t xml:space="preserve">Courtesy notice: </w:t>
+      </w:r>
+      <w:r>
+        <w:rPr>
+          <w:color w:val="000000"/>
+          <w:sz w:val="18"/>
+          <w:szCs w:val="20"/>
+        </w:rPr>
+        <w:t>Please c</w:t>
+      </w:r>
+      <w:r>
+        <w:rPr>
+          <w:color w:val="000000"/>
+          <w:sz w:val="18"/>
+          <w:szCs w:val="20"/>
+        </w:rPr>
+        <w:t>heck with the author of the manual before sharing this link with other labs or research groups</w:t>
+      </w:r>
+      <w:r>
+        <w:rPr>
+          <w:color w:val="000000"/>
+          <w:sz w:val="18"/>
+          <w:szCs w:val="20"/>
+        </w:rPr>
+        <w:t>.</w:t>
+      </w:r>
+      <w:r>
+        <w:rPr>
+          <w:color w:val="000000"/>
+          <w:sz w:val="18"/>
+          <w:szCs w:val="20"/>
+        </w:rPr>
+        <w:t>)</w:t>
+      </w:r>
+    </w:p>
+    <w:p>
+      <w:pPr>
+        <w:pStyle w:val="MainText"/>
+        <w:numPr>
+          <w:ilvl w:val="0"/>
+          <w:numId w:val="13"/>
+        </w:numPr>
+        <w:ind w:left="1800"/>
+        <w:jc w:val="left"/>
+      </w:pPr>
+      <w:r>
+        <w:t>Extract the Audapter-2.0 directory in the zip a</w:t>
+      </w:r>
+      <w:r>
+        <w:t>rchive to C:/speechres/audapter</w:t>
+      </w:r>
+    </w:p>
+    <w:p>
+      <w:pPr>
+        <w:pStyle w:val="MainText"/>
+        <w:numPr>
+          <w:ilvl w:val="0"/>
+          <w:numId w:val="13"/>
+        </w:numPr>
+        <w:ind w:left="1800"/>
+        <w:jc w:val="left"/>
+      </w:pPr>
+      <w:r>
+        <w:t>Open the solution in Visual C++ 2010 or later</w:t>
+      </w:r>
+    </w:p>
+    <w:p>
+      <w:pPr>
+        <w:pStyle w:val="MainText"/>
+        <w:numPr>
+          <w:ilvl w:val="0"/>
+          <w:numId w:val="13"/>
+        </w:numPr>
+        <w:ind w:left="1800"/>
+        <w:jc w:val="left"/>
+      </w:pPr>
+      <w:r>
+        <w:t>In Visual C++, select the correct architectur</w:t>
+      </w:r>
+      <w:r>
+        <w:t xml:space="preserve">e (win32 or x64). Note that </w:t>
+      </w:r>
+      <w:r>
+        <w:t xml:space="preserve">you may need to manually set the </w:t>
+      </w:r>
+      <w:r>
+        <w:t>linker output format</w:t>
+      </w:r>
+      <w:r>
+        <w:t xml:space="preserve"> to either mexw32 or mexw64, depending on your architecture.</w:t>
+      </w:r>
+    </w:p>
+    <w:p>
+      <w:pPr>
+        <w:pStyle w:val="MainText"/>
+        <w:numPr>
+          <w:ilvl w:val="0"/>
+          <w:numId w:val="13"/>
+        </w:numPr>
+        <w:ind w:left="1800"/>
+        <w:jc w:val="left"/>
+      </w:pPr>
+      <w:r>
+        <w:t>There are a number of configurations in the solution, such as “Release”, “Release_NWU” and so on. The main difference between these configurations are the include and library paths. You can use an existing configuration and make necessary modifications to it. You can modify the configuration by right-clicking “Audapter” in the Solution Explorer and select “properties”</w:t>
+      </w:r>
+      <w:r>
+        <w:t>.</w:t>
+      </w:r>
+      <w:r>
+        <w:br/>
+        <w:t>Below are the most important settings for ensuring successful debugging and compiling</w:t>
+      </w:r>
+      <w:r>
+        <w:t>:</w:t>
+      </w:r>
+    </w:p>
+    <w:p>
+      <w:pPr>
+        <w:pStyle w:val="MainText"/>
+        <w:numPr>
+          <w:ilvl w:val="1"/>
+          <w:numId w:val="13"/>
+        </w:numPr>
+        <w:jc w:val="left"/>
+      </w:pPr>
+      <w:r>
+        <w:t>General / Configuration type = Dynamic Library (.dll)</w:t>
+      </w:r>
+    </w:p>
+    <w:p>
+      <w:pPr>
+        <w:pStyle w:val="MainText"/>
+        <w:numPr>
+          <w:ilvl w:val="1"/>
+          <w:numId w:val="13"/>
+        </w:numPr>
+        <w:jc w:val="left"/>
+      </w:pPr>
+      <w:r>
+        <w:t xml:space="preserve">C/C++  / Additional include directories should contain </w:t>
+      </w:r>
+      <w:r>
+        <w:t>$(SolutionDir)\audioIO</w:t>
+      </w:r>
+      <w:r>
+        <w:t xml:space="preserve">, </w:t>
+      </w:r>
+      <w:r>
+        <w:t>$(SolutionDir)\SibShift</w:t>
+      </w:r>
+      <w:r>
+        <w:t xml:space="preserve"> and </w:t>
+      </w:r>
+      <w:r>
+        <w:t>C:\Program Files\MATLAB\R2011a\extern\include</w:t>
+      </w:r>
+      <w:r>
+        <w:t xml:space="preserve">. The last directory may vary depending on your MATLAB installation path. </w:t>
+      </w:r>
+    </w:p>
+    <w:p>
+      <w:pPr>
+        <w:pStyle w:val="MainText"/>
+        <w:numPr>
+          <w:ilvl w:val="1"/>
+          <w:numId w:val="13"/>
+        </w:numPr>
+        <w:jc w:val="left"/>
+      </w:pPr>
+      <w:r>
+        <w:t xml:space="preserve">Linker / General / Additional library dependencies should include </w:t>
+      </w:r>
+      <w:r>
+        <w:t>C:\Program Files\MATLAB\R2011a\extern\lib\win32\microsoft</w:t>
+      </w:r>
+      <w:r>
+        <w:t xml:space="preserve">. This directory may vary depending on your MATLAB installation path and your CPU architecture. </w:t>
+      </w:r>
+    </w:p>
+    <w:p>
+      <w:pPr>
+        <w:pStyle w:val="MainText"/>
+        <w:numPr>
+          <w:ilvl w:val="1"/>
+          <w:numId w:val="13"/>
+        </w:numPr>
+        <w:jc w:val="left"/>
+      </w:pPr>
+      <w:r>
+        <w:t>Linker / Input / Additional dependencies should include libmx.lib, libmex.lib and libmax.lib</w:t>
+      </w:r>
+    </w:p>
+    <w:p>
+      <w:pPr>
+        <w:pStyle w:val="MainText"/>
+        <w:numPr>
+          <w:ilvl w:val="1"/>
+          <w:numId w:val="13"/>
+        </w:numPr>
+        <w:jc w:val="left"/>
+      </w:pPr>
+      <w:r>
+        <w:t xml:space="preserve">Other settings that are described in this helpful webpage for guiding beginners through MEX building in VC++: </w:t>
+      </w:r>
+      <w:hyperlink r:id="rId16" w:tgtFrame="_blank" w:history="1">
+        <w:r>
+          <w:rPr>
+            <w:rStyle w:val="Hyperlink"/>
+          </w:rPr>
+          <w:t>http://coachk.cs.ucf.edu/GPGPU/Compiling_a_MEX_file_with_Visual_Studio2.htm</w:t>
+        </w:r>
+      </w:hyperlink>
+    </w:p>
+    <w:p>
+      <w:pPr>
+        <w:pStyle w:val="MainText"/>
+        <w:numPr>
+          <w:ilvl w:val="0"/>
+          <w:numId w:val="13"/>
+        </w:numPr>
+        <w:jc w:val="left"/>
+      </w:pPr>
+      <w:r>
+        <w:t xml:space="preserve">Use menu option: “Build </w:t>
+      </w:r>
+      <w:r>
+        <w:sym w:font="Wingdings" w:char="F0E0"/>
+      </w:r>
+      <w:r>
+        <w:t xml:space="preserve"> Rebuild” to rebuild both the Audapter and audioIO projects in the solution. A number of warning messages are expected. Most of them should be </w:t>
+      </w:r>
+      <w:r>
+        <w:t>harmless</w:t>
+      </w:r>
+      <w:r>
+        <w:t xml:space="preserve"> and can be neglected.</w:t>
+      </w:r>
+    </w:p>
+    <w:p>
+      <w:pPr>
+        <w:pStyle w:val="MainText"/>
+        <w:ind w:left="2160" w:firstLine="0"/>
+        <w:jc w:val="left"/>
+      </w:pPr>
+    </w:p>
     <w:sectPr>
-      <w:footerReference w:type="default" r:id="rId16"/>
+      <w:footerReference w:type="default" r:id="rId17"/>
       <w:pgSz w:w="12240" w:h="15840"/>
       <w:pgMar w:top="1440" w:right="1440" w:bottom="1440" w:left="1440" w:header="720" w:footer="720" w:gutter="0"/>
       <w:cols w:space="720"/>
@@ -14827,7 +15683,7 @@
         </w:pPr>
         <w:fldSimple w:instr=" PAGE   \* MERGEFORMAT ">
           <w:r>
-            <w:t>14</w:t>
+            <w:t>8</w:t>
           </w:r>
         </w:fldSimple>
       </w:p>
@@ -15969,6 +16825,92 @@
           <w:tab w:val="num" w:pos="6480"/>
         </w:tabs>
         <w:ind w:left="6480" w:hanging="360"/>
+      </w:pPr>
+    </w:lvl>
+  </w:abstractNum>
+  <w:abstractNum w:abstractNumId="9">
+    <w:nsid w:val="7C4C3393"/>
+    <w:multiLevelType w:val="hybridMultilevel"/>
+    <w:tmpl w:val="972E55E2"/>
+    <w:lvl w:ilvl="0" w:tplc="0409000F">
+      <w:start w:val="1"/>
+      <w:numFmt w:val="decimal"/>
+      <w:lvlText w:val="%1."/>
+      <w:lvlJc w:val="left"/>
+      <w:pPr>
+        <w:ind w:left="2160" w:hanging="360"/>
+      </w:pPr>
+    </w:lvl>
+    <w:lvl w:ilvl="1" w:tplc="04090019">
+      <w:start w:val="1"/>
+      <w:numFmt w:val="lowerLetter"/>
+      <w:lvlText w:val="%2."/>
+      <w:lvlJc w:val="left"/>
+      <w:pPr>
+        <w:ind w:left="2880" w:hanging="360"/>
+      </w:pPr>
+    </w:lvl>
+    <w:lvl w:ilvl="2" w:tplc="0409001B" w:tentative="1">
+      <w:start w:val="1"/>
+      <w:numFmt w:val="lowerRoman"/>
+      <w:lvlText w:val="%3."/>
+      <w:lvlJc w:val="right"/>
+      <w:pPr>
+        <w:ind w:left="3600" w:hanging="180"/>
+      </w:pPr>
+    </w:lvl>
+    <w:lvl w:ilvl="3" w:tplc="0409000F" w:tentative="1">
+      <w:start w:val="1"/>
+      <w:numFmt w:val="decimal"/>
+      <w:lvlText w:val="%4."/>
+      <w:lvlJc w:val="left"/>
+      <w:pPr>
+        <w:ind w:left="4320" w:hanging="360"/>
+      </w:pPr>
+    </w:lvl>
+    <w:lvl w:ilvl="4" w:tplc="04090019" w:tentative="1">
+      <w:start w:val="1"/>
+      <w:numFmt w:val="lowerLetter"/>
+      <w:lvlText w:val="%5."/>
+      <w:lvlJc w:val="left"/>
+      <w:pPr>
+        <w:ind w:left="5040" w:hanging="360"/>
+      </w:pPr>
+    </w:lvl>
+    <w:lvl w:ilvl="5" w:tplc="0409001B" w:tentative="1">
+      <w:start w:val="1"/>
+      <w:numFmt w:val="lowerRoman"/>
+      <w:lvlText w:val="%6."/>
+      <w:lvlJc w:val="right"/>
+      <w:pPr>
+        <w:ind w:left="5760" w:hanging="180"/>
+      </w:pPr>
+    </w:lvl>
+    <w:lvl w:ilvl="6" w:tplc="0409000F" w:tentative="1">
+      <w:start w:val="1"/>
+      <w:numFmt w:val="decimal"/>
+      <w:lvlText w:val="%7."/>
+      <w:lvlJc w:val="left"/>
+      <w:pPr>
+        <w:ind w:left="6480" w:hanging="360"/>
+      </w:pPr>
+    </w:lvl>
+    <w:lvl w:ilvl="7" w:tplc="04090019" w:tentative="1">
+      <w:start w:val="1"/>
+      <w:numFmt w:val="lowerLetter"/>
+      <w:lvlText w:val="%8."/>
+      <w:lvlJc w:val="left"/>
+      <w:pPr>
+        <w:ind w:left="7200" w:hanging="360"/>
+      </w:pPr>
+    </w:lvl>
+    <w:lvl w:ilvl="8" w:tplc="0409001B" w:tentative="1">
+      <w:start w:val="1"/>
+      <w:numFmt w:val="lowerRoman"/>
+      <w:lvlText w:val="%9."/>
+      <w:lvlJc w:val="right"/>
+      <w:pPr>
+        <w:ind w:left="7920" w:hanging="180"/>
       </w:pPr>
     </w:lvl>
   </w:abstractNum>
@@ -16061,6 +17003,9 @@
   </w:num>
   <w:num w:numId="12">
     <w:abstractNumId w:val="0"/>
+  </w:num>
+  <w:num w:numId="13">
+    <w:abstractNumId w:val="9"/>
   </w:num>
 </w:numbering>
 </file>
@@ -16229,6 +17174,7 @@
   <w:style w:type="character" w:default="1" w:styleId="DefaultParagraphFont">
     <w:name w:val="Default Paragraph Font"/>
     <w:uiPriority w:val="1"/>
+    <w:semiHidden/>
     <w:unhideWhenUsed/>
   </w:style>
   <w:style w:type="table" w:default="1" w:styleId="TableNormal">
@@ -16257,7 +17203,6 @@
     <w:name w:val="Hyperlink"/>
     <w:basedOn w:val="DefaultParagraphFont"/>
     <w:uiPriority w:val="99"/>
-    <w:semiHidden/>
     <w:unhideWhenUsed/>
     <w:rsid w:val="00835CBC"/>
     <w:rPr>

</xml_diff>